<commit_message>
Delete Button, bug fixes
fixed a few bugs inside of the learn tab. course are now fully functional except the jQeury bug
</commit_message>
<xml_diff>
--- a/Website/downloads/CharlesCurt.docx
+++ b/Website/downloads/CharlesCurt.docx
@@ -289,8 +289,22 @@
         <w:rPr>
           <w:i/>
         </w:rPr>
-        <w:t>(HTML CSS PYTHON</w:t>
-      </w:r>
+        <w:t xml:space="preserve">(HTML CSS </w:t>
+      </w:r>
+      <w:r>
+        <w:rPr>
+          <w:i/>
+        </w:rPr>
+        <w:t xml:space="preserve">PHP </w:t>
+      </w:r>
+      <w:proofErr w:type="spellStart"/>
+      <w:r>
+        <w:rPr>
+          <w:i/>
+        </w:rPr>
+        <w:t>Javascript</w:t>
+      </w:r>
+      <w:proofErr w:type="spellEnd"/>
       <w:r>
         <w:rPr>
           <w:i/>
@@ -325,6 +339,20 @@
           <w:i/>
         </w:rPr>
       </w:pPr>
+      <w:r>
+        <w:rPr>
+          <w:i/>
+        </w:rPr>
+        <w:t xml:space="preserve">Python, </w:t>
+      </w:r>
+      <w:r>
+        <w:rPr>
+          <w:i/>
+        </w:rPr>
+        <w:t xml:space="preserve">Linux </w:t>
+      </w:r>
+      <w:bookmarkStart w:id="0" w:name="_GoBack"/>
+      <w:bookmarkEnd w:id="0"/>
     </w:p>
     <w:p>
       <w:pPr>
@@ -440,7 +468,10 @@
       </w:r>
       <w:r>
         <w:tab/>
-        <w:t>Jul 2018 – Current</w:t>
+        <w:t xml:space="preserve">Jul 2018 – </w:t>
+      </w:r>
+      <w:r>
+        <w:t>Oct 2018</w:t>
       </w:r>
     </w:p>
     <w:p>
@@ -694,8 +725,6 @@
         <w:pStyle w:val="ListParagraph"/>
         <w:spacing w:line="240" w:lineRule="auto"/>
       </w:pPr>
-      <w:bookmarkStart w:id="0" w:name="_GoBack"/>
-      <w:bookmarkEnd w:id="0"/>
     </w:p>
     <w:p>
       <w:pPr>

</xml_diff>